<commit_message>
added general word doc of my Resume
</commit_message>
<xml_diff>
--- a/Resume New.docx
+++ b/Resume New.docx
@@ -644,10 +644,12 @@
                                 <w:r>
                                   <w:t xml:space="preserve">: C, Java, Android Development, HTML, CSS, </w:t>
                                 </w:r>
+                                <w:proofErr w:type="spellStart"/>
                                 <w:proofErr w:type="gramStart"/>
                                 <w:r>
                                   <w:t>Git</w:t>
                                 </w:r>
+                                <w:proofErr w:type="spellEnd"/>
                                 <w:proofErr w:type="gramEnd"/>
                               </w:p>
                               <w:p>
@@ -2158,11 +2160,19 @@
                           <wps:txbx>
                             <w:txbxContent>
                               <w:p>
+                                <w:proofErr w:type="spellStart"/>
                                 <w:r>
                                   <w:rPr>
                                     <w:b/>
                                   </w:rPr>
-                                  <w:t>Quarknet Master Class</w:t>
+                                  <w:t>Quarknet</w:t>
+                                </w:r>
+                                <w:proofErr w:type="spellEnd"/>
+                                <w:r>
+                                  <w:rPr>
+                                    <w:b/>
+                                  </w:rPr>
+                                  <w:t xml:space="preserve"> Master Class</w:t>
                                 </w:r>
                                 <w:r>
                                   <w:t>, Johns Hopkins University</w:t>
@@ -2207,7 +2217,15 @@
                                   <w:ind w:left="270" w:hanging="270"/>
                                 </w:pPr>
                                 <w:r>
-                                  <w:t>Used software from Quarknet to gather data and record findings</w:t>
+                                  <w:t xml:space="preserve">Used software from </w:t>
+                                </w:r>
+                                <w:proofErr w:type="spellStart"/>
+                                <w:r>
+                                  <w:t>Quarknet</w:t>
+                                </w:r>
+                                <w:proofErr w:type="spellEnd"/>
+                                <w:r>
+                                  <w:t xml:space="preserve"> to gather data and record findings</w:t>
                                 </w:r>
                               </w:p>
                               <w:p/>
@@ -2625,7 +2643,15 @@
                           </w:p>
                           <w:p>
                             <w:r>
-                              <w:t>Experienced what it feels like to be a programmer in a Bank and exposed me new technologies</w:t>
+                              <w:t xml:space="preserve">Experienced what it feels like to be a programmer in a Bank and exposed me </w:t>
+                            </w:r>
+                            <w:r>
+                              <w:t>to</w:t>
+                            </w:r>
+                            <w:bookmarkStart w:id="0" w:name="_GoBack"/>
+                            <w:bookmarkEnd w:id="0"/>
+                            <w:r>
+                              <w:t xml:space="preserve"> new technologies</w:t>
                             </w:r>
                           </w:p>
                           <w:p/>
@@ -2651,7 +2677,11 @@
           </mc:Choice>
           <mc:Fallback>
             <w:pict>
-              <v:shape id="Text Box 30" o:spid="_x0000_s1037" type="#_x0000_t202" style="position:absolute;margin-left:-8.95pt;margin-top:.5pt;width:6in;height:32.9pt;z-index:251668480;visibility:visible;mso-wrap-style:square;mso-width-percent:0;mso-height-percent:0;mso-wrap-distance-left:9pt;mso-wrap-distance-top:0;mso-wrap-distance-right:9pt;mso-wrap-distance-bottom:0;mso-position-horizontal:absolute;mso-position-horizontal-relative:text;mso-position-vertical:absolute;mso-position-vertical-relative:text;mso-width-percent:0;mso-height-percent:0;mso-width-relative:margin;mso-height-relative:margin;v-text-anchor:top" o:gfxdata="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" filled="f" stroked="f">
+              <v:shapetype id="_x0000_t202" coordsize="21600,21600" o:spt="202" path="m0,0l0,21600,21600,21600,21600,0xe">
+                <v:stroke joinstyle="miter"/>
+                <v:path gradientshapeok="t" o:connecttype="rect"/>
+              </v:shapetype>
+              <v:shape id="Text Box 30" o:spid="_x0000_s1037" type="#_x0000_t202" style="position:absolute;margin-left:-8.95pt;margin-top:.5pt;width:6in;height:32.9pt;z-index:251668480;visibility:visible;mso-wrap-style:square;mso-width-percent:0;mso-height-percent:0;mso-wrap-distance-left:9pt;mso-wrap-distance-top:0;mso-wrap-distance-right:9pt;mso-wrap-distance-bottom:0;mso-position-horizontal:absolute;mso-position-horizontal-relative:text;mso-position-vertical:absolute;mso-position-vertical-relative:text;mso-width-percent:0;mso-height-percent:0;mso-width-relative:margin;mso-height-relative:margin;v-text-anchor:top" o:gfxdata="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" filled="f" stroked="f">
                 <v:textbox>
                   <w:txbxContent>
                     <w:p>
@@ -2687,7 +2717,15 @@
                     </w:p>
                     <w:p>
                       <w:r>
-                        <w:t>Experienced what it feels like to be a programmer in a Bank and exposed me new technologies</w:t>
+                        <w:t xml:space="preserve">Experienced what it feels like to be a programmer in a Bank and exposed me </w:t>
+                      </w:r>
+                      <w:r>
+                        <w:t>to</w:t>
+                      </w:r>
+                      <w:bookmarkStart w:id="1" w:name="_GoBack"/>
+                      <w:bookmarkEnd w:id="1"/>
+                      <w:r>
+                        <w:t xml:space="preserve"> new technologies</w:t>
                       </w:r>
                     </w:p>
                     <w:p/>
@@ -2961,6 +2999,7 @@
                             </w:sdtPr>
                             <w:sdtContent>
                               <w:p>
+                                <w:proofErr w:type="spellStart"/>
                                 <w:r>
                                   <w:rPr>
                                     <w:b/>
@@ -2973,6 +3012,7 @@
                                   </w:rPr>
                                   <w:t>edcentric</w:t>
                                 </w:r>
+                                <w:proofErr w:type="spellEnd"/>
                                 <w:r>
                                   <w:rPr>
                                     <w:b/>
@@ -3402,15 +3442,7 @@
                                   <w:rPr>
                                     <w:b/>
                                   </w:rPr>
-                                  <w:t>Baas</w:t>
-                                </w:r>
-                                <w:bookmarkStart w:id="0" w:name="_GoBack"/>
-                                <w:bookmarkEnd w:id="0"/>
-                                <w:r>
-                                  <w:rPr>
-                                    <w:b/>
-                                  </w:rPr>
-                                  <w:t xml:space="preserve"> Bikes </w:t>
+                                  <w:t xml:space="preserve">Baas Bikes </w:t>
                                 </w:r>
                                 <w:r>
                                   <w:rPr>
@@ -3635,7 +3667,23 @@
                               </w:p>
                               <w:p>
                                 <w:r>
-                                  <w:t xml:space="preserve">Reverse engineered an autonomous Quadcopter by using Arduino software and Java </w:t>
+                                  <w:t xml:space="preserve">Reverse engineered an autonomous </w:t>
+                                </w:r>
+                                <w:proofErr w:type="spellStart"/>
+                                <w:r>
+                                  <w:t>Quadcopter</w:t>
+                                </w:r>
+                                <w:proofErr w:type="spellEnd"/>
+                                <w:r>
+                                  <w:t xml:space="preserve"> by using </w:t>
+                                </w:r>
+                                <w:proofErr w:type="spellStart"/>
+                                <w:r>
+                                  <w:t>Arduino</w:t>
+                                </w:r>
+                                <w:proofErr w:type="spellEnd"/>
+                                <w:r>
+                                  <w:t xml:space="preserve"> software and Java </w:t>
                                 </w:r>
                               </w:p>
                               <w:p/>
@@ -4661,7 +4709,15 @@
         <w:spacing w:after="160" w:line="240" w:lineRule="auto"/>
       </w:pPr>
       <w:r>
-        <w:t>W.E.B. DuBois Academic Achievement Award</w:t>
+        <w:t xml:space="preserve">W.E.B. </w:t>
+      </w:r>
+      <w:proofErr w:type="spellStart"/>
+      <w:r>
+        <w:t>DuBois</w:t>
+      </w:r>
+      <w:proofErr w:type="spellEnd"/>
+      <w:r>
+        <w:t xml:space="preserve"> Academic Achievement Award</w:t>
       </w:r>
     </w:p>
     <w:p>
@@ -4873,8 +4929,13 @@
                           </w:r>
                         </w:p>
                         <w:p>
+                          <w:proofErr w:type="spellStart"/>
                           <w:r>
-                            <w:t xml:space="preserve">Github: </w:t>
+                            <w:t>Github</w:t>
+                          </w:r>
+                          <w:proofErr w:type="spellEnd"/>
+                          <w:r>
+                            <w:t xml:space="preserve">: </w:t>
                           </w:r>
                           <w:hyperlink r:id="rId2" w:history="1">
                             <w:r>
@@ -6541,14 +6602,14 @@
     <w:charset w:val="00"/>
     <w:family w:val="auto"/>
     <w:pitch w:val="variable"/>
-    <w:sig w:usb0="E0002AEF" w:usb1="C0007841" w:usb2="00000009" w:usb3="00000000" w:csb0="000001FF" w:csb1="00000000"/>
+    <w:sig w:usb0="00000003" w:usb1="00000000" w:usb2="00000000" w:usb3="00000000" w:csb0="00000001" w:csb1="00000000"/>
   </w:font>
   <w:font w:name="Courier New">
     <w:panose1 w:val="02070309020205020404"/>
     <w:charset w:val="00"/>
     <w:family w:val="auto"/>
     <w:pitch w:val="variable"/>
-    <w:sig w:usb0="E0002AFF" w:usb1="C0007843" w:usb2="00000009" w:usb3="00000000" w:csb0="000001FF" w:csb1="00000000"/>
+    <w:sig w:usb0="00000003" w:usb1="00000000" w:usb2="00000000" w:usb3="00000000" w:csb0="00000001" w:csb1="00000000"/>
   </w:font>
   <w:font w:name="Wingdings">
     <w:panose1 w:val="05000000000000000000"/>
@@ -6749,6 +6810,7 @@
     <w:rsid w:val="006A1BCC"/>
     <w:rsid w:val="006A2D4E"/>
     <w:rsid w:val="00CC5B3B"/>
+    <w:rsid w:val="00DE0939"/>
     <w:rsid w:val="00F12C48"/>
   </w:rsids>
   <m:mathPr>

</xml_diff>